<commit_message>
Tambah guide membuat course
</commit_message>
<xml_diff>
--- a/User Guide/1 - Users/1 - Membuat Profile Field.docx
+++ b/User Guide/1 - Users/1 - Membuat Profile Field.docx
@@ -1,6 +1,6 @@
 
 <file path=word/document.xml><?xml version="1.0" encoding="utf-8"?>
-<w:document xmlns:wpc="http://schemas.microsoft.com/office/word/2010/wordprocessingCanvas" xmlns:mc="http://schemas.openxmlformats.org/markup-compatibility/2006" xmlns:o="urn:schemas-microsoft-com:office:office" xmlns:r="http://schemas.openxmlformats.org/officeDocument/2006/relationships" xmlns:m="http://schemas.openxmlformats.org/officeDocument/2006/math" xmlns:v="urn:schemas-microsoft-com:vml" xmlns:wp14="http://schemas.microsoft.com/office/word/2010/wordprocessingDrawing" xmlns:wp="http://schemas.openxmlformats.org/drawingml/2006/wordprocessingDrawing" xmlns:w10="urn:schemas-microsoft-com:office:word" xmlns:w="http://schemas.openxmlformats.org/wordprocessingml/2006/main" xmlns:w14="http://schemas.microsoft.com/office/word/2010/wordml" xmlns:w15="http://schemas.microsoft.com/office/word/2012/wordml" xmlns:wpg="http://schemas.microsoft.com/office/word/2010/wordprocessingGroup" xmlns:wpi="http://schemas.microsoft.com/office/word/2010/wordprocessingInk" xmlns:wne="http://schemas.microsoft.com/office/word/2006/wordml" xmlns:wps="http://schemas.microsoft.com/office/word/2010/wordprocessingShape" mc:Ignorable="w14 w15 wp14">
+<w:document xmlns:wpc="http://schemas.microsoft.com/office/word/2010/wordprocessingCanvas" xmlns:cx="http://schemas.microsoft.com/office/drawing/2014/chartex" xmlns:cx1="http://schemas.microsoft.com/office/drawing/2015/9/8/chartex" xmlns:cx2="http://schemas.microsoft.com/office/drawing/2015/10/21/chartex" xmlns:cx3="http://schemas.microsoft.com/office/drawing/2016/5/9/chartex" xmlns:cx4="http://schemas.microsoft.com/office/drawing/2016/5/10/chartex" xmlns:cx5="http://schemas.microsoft.com/office/drawing/2016/5/11/chartex" xmlns:cx6="http://schemas.microsoft.com/office/drawing/2016/5/12/chartex" xmlns:cx7="http://schemas.microsoft.com/office/drawing/2016/5/13/chartex" xmlns:cx8="http://schemas.microsoft.com/office/drawing/2016/5/14/chartex" xmlns:mc="http://schemas.openxmlformats.org/markup-compatibility/2006" xmlns:aink="http://schemas.microsoft.com/office/drawing/2016/ink" xmlns:am3d="http://schemas.microsoft.com/office/drawing/2017/model3d" xmlns:o="urn:schemas-microsoft-com:office:office" xmlns:oel="http://schemas.microsoft.com/office/2019/extlst" xmlns:r="http://schemas.openxmlformats.org/officeDocument/2006/relationships" xmlns:m="http://schemas.openxmlformats.org/officeDocument/2006/math" xmlns:v="urn:schemas-microsoft-com:vml" xmlns:wp14="http://schemas.microsoft.com/office/word/2010/wordprocessingDrawing" xmlns:wp="http://schemas.openxmlformats.org/drawingml/2006/wordprocessingDrawing" xmlns:w10="urn:schemas-microsoft-com:office:word" xmlns:w="http://schemas.openxmlformats.org/wordprocessingml/2006/main" xmlns:w14="http://schemas.microsoft.com/office/word/2010/wordml" xmlns:w15="http://schemas.microsoft.com/office/word/2012/wordml" xmlns:w16cex="http://schemas.microsoft.com/office/word/2018/wordml/cex" xmlns:w16cid="http://schemas.microsoft.com/office/word/2016/wordml/cid" xmlns:w16="http://schemas.microsoft.com/office/word/2018/wordml" xmlns:w16du="http://schemas.microsoft.com/office/word/2023/wordml/word16du" xmlns:w16sdtdh="http://schemas.microsoft.com/office/word/2020/wordml/sdtdatahash" xmlns:w16se="http://schemas.microsoft.com/office/word/2015/wordml/symex" xmlns:wpg="http://schemas.microsoft.com/office/word/2010/wordprocessingGroup" xmlns:wpi="http://schemas.microsoft.com/office/word/2010/wordprocessingInk" xmlns:wne="http://schemas.microsoft.com/office/word/2006/wordml" xmlns:wps="http://schemas.microsoft.com/office/word/2010/wordprocessingShape" mc:Ignorable="w14 w15 w16se w16cid w16 w16cex w16sdtdh w16du wp14">
   <w:body>
     <w:p>
       <w:pPr>
@@ -45,12 +45,10 @@
         <w:pStyle w:val="Heading1"/>
       </w:pPr>
       <w:proofErr w:type="spellStart"/>
-      <w:proofErr w:type="gramStart"/>
       <w:r>
         <w:t>Apa</w:t>
       </w:r>
       <w:proofErr w:type="spellEnd"/>
-      <w:proofErr w:type="gramEnd"/>
       <w:r>
         <w:t xml:space="preserve"> </w:t>
       </w:r>
@@ -64,256 +62,44 @@
       </w:r>
     </w:p>
     <w:p>
+      <w:pPr>
+        <w:rPr>
+          <w:lang w:val="sv-SE"/>
+        </w:rPr>
+      </w:pPr>
       <w:r>
-        <w:t xml:space="preserve">Profile Field </w:t>
-      </w:r>
-      <w:proofErr w:type="spellStart"/>
-      <w:r>
-        <w:t>adalah</w:t>
-      </w:r>
-      <w:proofErr w:type="spellEnd"/>
-      <w:r>
-        <w:t xml:space="preserve"> </w:t>
-      </w:r>
-      <w:proofErr w:type="spellStart"/>
-      <w:r>
-        <w:t>suatu</w:t>
-      </w:r>
-      <w:proofErr w:type="spellEnd"/>
-      <w:r>
-        <w:t xml:space="preserve"> </w:t>
-      </w:r>
-      <w:proofErr w:type="spellStart"/>
-      <w:r>
-        <w:t>kolom</w:t>
-      </w:r>
-      <w:proofErr w:type="spellEnd"/>
-      <w:r>
-        <w:t xml:space="preserve"> </w:t>
-      </w:r>
-      <w:proofErr w:type="spellStart"/>
-      <w:r>
-        <w:t>tambahan</w:t>
-      </w:r>
-      <w:proofErr w:type="spellEnd"/>
-      <w:r>
-        <w:t xml:space="preserve"> yang </w:t>
-      </w:r>
-      <w:proofErr w:type="spellStart"/>
-      <w:r>
-        <w:t>melekat</w:t>
-      </w:r>
-      <w:proofErr w:type="spellEnd"/>
-      <w:r>
-        <w:t xml:space="preserve"> </w:t>
-      </w:r>
-      <w:proofErr w:type="spellStart"/>
-      <w:r>
-        <w:t>pada</w:t>
-      </w:r>
-      <w:proofErr w:type="spellEnd"/>
-      <w:r>
-        <w:t xml:space="preserve"> user</w:t>
+        <w:rPr>
+          <w:lang w:val="sv-SE"/>
+        </w:rPr>
+        <w:t>Profile Field adalah suatu kolom tambahan yang melekat pada user</w:t>
       </w:r>
       <w:r>
-        <w:t xml:space="preserve"> </w:t>
-      </w:r>
-      <w:proofErr w:type="spellStart"/>
-      <w:r>
-        <w:t>dan</w:t>
-      </w:r>
-      <w:proofErr w:type="spellEnd"/>
-      <w:r>
-        <w:t xml:space="preserve"> </w:t>
-      </w:r>
-      <w:proofErr w:type="spellStart"/>
-      <w:r>
-        <w:t>bisa</w:t>
-      </w:r>
-      <w:proofErr w:type="spellEnd"/>
-      <w:r>
-        <w:t xml:space="preserve"> </w:t>
-      </w:r>
-      <w:proofErr w:type="spellStart"/>
-      <w:r>
-        <w:t>digunakan</w:t>
-      </w:r>
-      <w:proofErr w:type="spellEnd"/>
-      <w:r>
-        <w:t xml:space="preserve"> </w:t>
-      </w:r>
-      <w:proofErr w:type="spellStart"/>
-      <w:r>
-        <w:t>untuk</w:t>
-      </w:r>
-      <w:proofErr w:type="spellEnd"/>
-      <w:r>
-        <w:t xml:space="preserve"> </w:t>
-      </w:r>
-      <w:proofErr w:type="spellStart"/>
-      <w:r>
-        <w:t>menambahkan</w:t>
-      </w:r>
-      <w:proofErr w:type="spellEnd"/>
-      <w:r>
-        <w:t xml:space="preserve"> data user</w:t>
+        <w:rPr>
+          <w:lang w:val="sv-SE"/>
+        </w:rPr>
+        <w:t xml:space="preserve"> dan bisa digunakan untuk menambahkan data user</w:t>
       </w:r>
       <w:r>
-        <w:t xml:space="preserve">. </w:t>
-      </w:r>
-      <w:proofErr w:type="spellStart"/>
-      <w:r>
-        <w:t>Misalnya</w:t>
-      </w:r>
-      <w:proofErr w:type="spellEnd"/>
-      <w:r>
-        <w:t xml:space="preserve"> </w:t>
-      </w:r>
-      <w:proofErr w:type="spellStart"/>
-      <w:r>
-        <w:t>dalam</w:t>
-      </w:r>
-      <w:proofErr w:type="spellEnd"/>
-      <w:r>
-        <w:t xml:space="preserve"> </w:t>
-      </w:r>
-      <w:proofErr w:type="spellStart"/>
-      <w:r>
-        <w:t>sistem</w:t>
-      </w:r>
-      <w:proofErr w:type="spellEnd"/>
-      <w:r>
-        <w:t xml:space="preserve"> </w:t>
-      </w:r>
-      <w:proofErr w:type="spellStart"/>
-      <w:r>
-        <w:t>moodle</w:t>
-      </w:r>
-      <w:proofErr w:type="spellEnd"/>
-      <w:r>
-        <w:t xml:space="preserve">, </w:t>
-      </w:r>
-      <w:proofErr w:type="spellStart"/>
-      <w:r>
-        <w:t>tidak</w:t>
-      </w:r>
-      <w:proofErr w:type="spellEnd"/>
-      <w:r>
-        <w:t xml:space="preserve"> </w:t>
-      </w:r>
-      <w:proofErr w:type="spellStart"/>
-      <w:r>
-        <w:t>ada</w:t>
-      </w:r>
-      <w:proofErr w:type="spellEnd"/>
-      <w:r>
-        <w:t xml:space="preserve"> field/</w:t>
-      </w:r>
-      <w:proofErr w:type="spellStart"/>
-      <w:r>
-        <w:t>keterangan</w:t>
-      </w:r>
-      <w:proofErr w:type="spellEnd"/>
-      <w:r>
-        <w:t xml:space="preserve"> yang </w:t>
-      </w:r>
-      <w:proofErr w:type="spellStart"/>
-      <w:r>
-        <w:t>menerangkan</w:t>
-      </w:r>
-      <w:proofErr w:type="spellEnd"/>
-      <w:r>
-        <w:t xml:space="preserve"> Unit </w:t>
-      </w:r>
-      <w:proofErr w:type="spellStart"/>
-      <w:r>
-        <w:t>Kerja</w:t>
-      </w:r>
-      <w:proofErr w:type="spellEnd"/>
-      <w:r>
-        <w:t xml:space="preserve"> </w:t>
-      </w:r>
-      <w:proofErr w:type="spellStart"/>
-      <w:r>
-        <w:t>Karyawan</w:t>
-      </w:r>
-      <w:proofErr w:type="spellEnd"/>
-      <w:r>
-        <w:t xml:space="preserve">, </w:t>
-      </w:r>
-      <w:proofErr w:type="spellStart"/>
-      <w:r>
-        <w:t>maka</w:t>
-      </w:r>
-      <w:proofErr w:type="spellEnd"/>
-      <w:r>
-        <w:t xml:space="preserve"> </w:t>
-      </w:r>
-      <w:proofErr w:type="spellStart"/>
-      <w:r>
-        <w:t>dari</w:t>
-      </w:r>
-      <w:proofErr w:type="spellEnd"/>
-      <w:r>
-        <w:t xml:space="preserve"> </w:t>
-      </w:r>
-      <w:proofErr w:type="spellStart"/>
-      <w:r>
-        <w:t>itu</w:t>
-      </w:r>
-      <w:proofErr w:type="spellEnd"/>
-      <w:r>
-        <w:t xml:space="preserve"> </w:t>
-      </w:r>
-      <w:proofErr w:type="spellStart"/>
-      <w:r>
-        <w:t>kita</w:t>
-      </w:r>
-      <w:proofErr w:type="spellEnd"/>
-      <w:r>
-        <w:t xml:space="preserve"> </w:t>
-      </w:r>
-      <w:proofErr w:type="spellStart"/>
-      <w:r>
-        <w:t>bisa</w:t>
-      </w:r>
-      <w:proofErr w:type="spellEnd"/>
-      <w:r>
-        <w:t xml:space="preserve"> </w:t>
-      </w:r>
-      <w:proofErr w:type="spellStart"/>
-      <w:r>
-        <w:t>menambahkannya</w:t>
-      </w:r>
-      <w:proofErr w:type="spellEnd"/>
-      <w:r>
-        <w:t xml:space="preserve"> </w:t>
-      </w:r>
-      <w:proofErr w:type="spellStart"/>
-      <w:r>
-        <w:t>dengan</w:t>
-      </w:r>
-      <w:proofErr w:type="spellEnd"/>
-      <w:r>
-        <w:t xml:space="preserve"> </w:t>
-      </w:r>
-      <w:proofErr w:type="spellStart"/>
-      <w:r>
-        <w:t>menggunakan</w:t>
-      </w:r>
-      <w:proofErr w:type="spellEnd"/>
-      <w:r>
-        <w:t xml:space="preserve"> Profile Field.</w:t>
+        <w:rPr>
+          <w:lang w:val="sv-SE"/>
+        </w:rPr>
+        <w:t>. Misalnya dalam sistem moodle, tidak ada field/keterangan yang menerangkan Unit Kerja Karyawan, maka dari itu kita bisa menambahkannya dengan menggunakan Profile Field.</w:t>
       </w:r>
     </w:p>
     <w:p>
       <w:pPr>
         <w:spacing w:after="120"/>
+        <w:rPr>
+          <w:lang w:val="sv-SE"/>
+        </w:rPr>
       </w:pPr>
     </w:p>
     <w:p>
       <w:pPr>
         <w:spacing w:after="120"/>
+        <w:rPr>
+          <w:lang w:val="sv-SE"/>
+        </w:rPr>
       </w:pPr>
     </w:p>
     <w:p>
@@ -323,9 +109,13 @@
           <w:rFonts w:eastAsiaTheme="majorEastAsia"/>
           <w:sz w:val="32"/>
           <w:szCs w:val="32"/>
+          <w:lang w:val="sv-SE"/>
         </w:rPr>
       </w:pPr>
       <w:r>
+        <w:rPr>
+          <w:lang w:val="sv-SE"/>
+        </w:rPr>
         <w:br w:type="page"/>
       </w:r>
     </w:p>
@@ -415,13 +205,8 @@
             </w:tcBorders>
           </w:tcPr>
           <w:p>
-            <w:proofErr w:type="spellStart"/>
-            <w:r>
-              <w:t>Masuk</w:t>
-            </w:r>
-            <w:proofErr w:type="spellEnd"/>
-            <w:r>
-              <w:t xml:space="preserve"> </w:t>
+            <w:r>
+              <w:t xml:space="preserve">Masuk </w:t>
             </w:r>
             <w:proofErr w:type="spellStart"/>
             <w:r>
@@ -460,7 +245,7 @@
                 <w:noProof/>
               </w:rPr>
               <w:drawing>
-                <wp:inline distT="0" distB="0" distL="0" distR="0" wp14:anchorId="4200F43A" wp14:editId="39A638F3">
+                <wp:inline distT="0" distB="0" distL="0" distR="0" wp14:anchorId="41222265" wp14:editId="558E52B5">
                   <wp:extent cx="2050476" cy="2160000"/>
                   <wp:effectExtent l="57150" t="19050" r="64135" b="88265"/>
                   <wp:docPr id="6" name="Picture 6"/>
@@ -521,11 +306,13 @@
               <w:jc w:val="center"/>
               <w:rPr>
                 <w:sz w:val="20"/>
+                <w:lang w:val="sv-SE"/>
               </w:rPr>
             </w:pPr>
             <w:r>
               <w:rPr>
                 <w:sz w:val="20"/>
+                <w:lang w:val="sv-SE"/>
               </w:rPr>
               <w:t>Menu Site Administration di sidebar</w:t>
             </w:r>
@@ -583,15 +370,7 @@
               <w:t>Users</w:t>
             </w:r>
             <w:r>
-              <w:t xml:space="preserve">, </w:t>
-            </w:r>
-            <w:proofErr w:type="spellStart"/>
-            <w:r>
-              <w:t>dan</w:t>
-            </w:r>
-            <w:proofErr w:type="spellEnd"/>
-            <w:r>
-              <w:t xml:space="preserve"> </w:t>
+              <w:t xml:space="preserve">, dan </w:t>
             </w:r>
             <w:proofErr w:type="spellStart"/>
             <w:r>
@@ -633,7 +412,7 @@
                 <w:noProof/>
               </w:rPr>
               <w:drawing>
-                <wp:inline distT="0" distB="0" distL="0" distR="0" wp14:anchorId="7F51E056" wp14:editId="03182D92">
+                <wp:inline distT="0" distB="0" distL="0" distR="0" wp14:anchorId="5007D7AC" wp14:editId="57E9CD3B">
                   <wp:extent cx="2695814" cy="2160000"/>
                   <wp:effectExtent l="57150" t="19050" r="47625" b="88265"/>
                   <wp:docPr id="7" name="Picture 7"/>
@@ -735,9 +514,17 @@
             </w:tcBorders>
           </w:tcPr>
           <w:p>
-            <w:proofErr w:type="spellStart"/>
-            <w:r>
-              <w:t>Pada</w:t>
+            <w:pPr>
+              <w:rPr>
+                <w:lang w:val="sv-SE"/>
+              </w:rPr>
+            </w:pPr>
+            <w:r>
+              <w:t xml:space="preserve">Pada </w:t>
+            </w:r>
+            <w:proofErr w:type="spellStart"/>
+            <w:r>
+              <w:t>defaultnya</w:t>
             </w:r>
             <w:proofErr w:type="spellEnd"/>
             <w:r>
@@ -745,7 +532,15 @@
             </w:r>
             <w:proofErr w:type="spellStart"/>
             <w:r>
-              <w:t>defaultnya</w:t>
+              <w:t>moodle</w:t>
+            </w:r>
+            <w:proofErr w:type="spellEnd"/>
+            <w:r>
+              <w:t xml:space="preserve">, </w:t>
+            </w:r>
+            <w:proofErr w:type="spellStart"/>
+            <w:r>
+              <w:t>sudah</w:t>
             </w:r>
             <w:proofErr w:type="spellEnd"/>
             <w:r>
@@ -753,15 +548,7 @@
             </w:r>
             <w:proofErr w:type="spellStart"/>
             <w:r>
-              <w:t>moodle</w:t>
-            </w:r>
-            <w:proofErr w:type="spellEnd"/>
-            <w:r>
-              <w:t xml:space="preserve">, </w:t>
-            </w:r>
-            <w:proofErr w:type="spellStart"/>
-            <w:r>
-              <w:t>sudah</w:t>
+              <w:t>terdapat</w:t>
             </w:r>
             <w:proofErr w:type="spellEnd"/>
             <w:r>
@@ -769,14 +556,6 @@
             </w:r>
             <w:proofErr w:type="spellStart"/>
             <w:r>
-              <w:t>terdapat</w:t>
-            </w:r>
-            <w:proofErr w:type="spellEnd"/>
-            <w:r>
-              <w:t xml:space="preserve"> </w:t>
-            </w:r>
-            <w:proofErr w:type="spellStart"/>
-            <w:r>
               <w:t>satu</w:t>
             </w:r>
             <w:proofErr w:type="spellEnd"/>
@@ -789,101 +568,14 @@
             </w:r>
             <w:proofErr w:type="spellEnd"/>
             <w:r>
-              <w:t xml:space="preserve"> Other Field. Category </w:t>
-            </w:r>
-            <w:proofErr w:type="spellStart"/>
-            <w:r>
-              <w:t>tersebut</w:t>
-            </w:r>
-            <w:proofErr w:type="spellEnd"/>
-            <w:r>
-              <w:t xml:space="preserve"> </w:t>
-            </w:r>
-            <w:proofErr w:type="spellStart"/>
-            <w:r>
-              <w:t>bisa</w:t>
-            </w:r>
-            <w:proofErr w:type="spellEnd"/>
-            <w:r>
-              <w:t xml:space="preserve"> </w:t>
-            </w:r>
-            <w:proofErr w:type="spellStart"/>
-            <w:r>
-              <w:t>kita</w:t>
-            </w:r>
-            <w:proofErr w:type="spellEnd"/>
-            <w:r>
-              <w:t xml:space="preserve"> edit </w:t>
-            </w:r>
-            <w:proofErr w:type="spellStart"/>
-            <w:r>
-              <w:t>namanya</w:t>
-            </w:r>
-            <w:proofErr w:type="spellEnd"/>
-            <w:r>
-              <w:t xml:space="preserve"> </w:t>
-            </w:r>
-            <w:proofErr w:type="spellStart"/>
-            <w:r>
-              <w:t>dengan</w:t>
-            </w:r>
-            <w:proofErr w:type="spellEnd"/>
-            <w:r>
-              <w:t xml:space="preserve"> </w:t>
-            </w:r>
-            <w:proofErr w:type="spellStart"/>
-            <w:r>
-              <w:t>cara</w:t>
-            </w:r>
-            <w:proofErr w:type="spellEnd"/>
-            <w:r>
-              <w:t xml:space="preserve"> </w:t>
-            </w:r>
-            <w:proofErr w:type="spellStart"/>
-            <w:r>
-              <w:t>menekan</w:t>
-            </w:r>
-            <w:proofErr w:type="spellEnd"/>
-            <w:r>
-              <w:t xml:space="preserve"> </w:t>
-            </w:r>
-            <w:proofErr w:type="spellStart"/>
-            <w:r>
-              <w:t>tombol</w:t>
-            </w:r>
-            <w:proofErr w:type="spellEnd"/>
-            <w:r>
-              <w:t xml:space="preserve"> edit yang </w:t>
-            </w:r>
-            <w:proofErr w:type="spellStart"/>
-            <w:r>
-              <w:t>terdapat</w:t>
-            </w:r>
-            <w:proofErr w:type="spellEnd"/>
-            <w:r>
-              <w:t xml:space="preserve"> </w:t>
-            </w:r>
-            <w:proofErr w:type="spellStart"/>
-            <w:r>
-              <w:t>pada</w:t>
-            </w:r>
-            <w:proofErr w:type="spellEnd"/>
-            <w:r>
-              <w:t xml:space="preserve"> </w:t>
-            </w:r>
-            <w:proofErr w:type="spellStart"/>
-            <w:r>
-              <w:t>sebelah</w:t>
-            </w:r>
-            <w:proofErr w:type="spellEnd"/>
-            <w:r>
-              <w:t xml:space="preserve"> </w:t>
-            </w:r>
-            <w:proofErr w:type="spellStart"/>
-            <w:r>
-              <w:t>namanya</w:t>
-            </w:r>
-            <w:proofErr w:type="spellEnd"/>
+              <w:t xml:space="preserve"> Other Field. </w:t>
+            </w:r>
+            <w:r>
+              <w:rPr>
+                <w:lang w:val="sv-SE"/>
+              </w:rPr>
+              <w:t>Category tersebut bisa kita edit namanya dengan cara menekan tombol edit yang terdapat pada sebelah namanya</w:t>
+            </w:r>
           </w:p>
         </w:tc>
         <w:tc>
@@ -907,7 +599,7 @@
                 <w:noProof/>
               </w:rPr>
               <w:drawing>
-                <wp:inline distT="0" distB="0" distL="0" distR="0" wp14:anchorId="218AE3A6" wp14:editId="684C2334">
+                <wp:inline distT="0" distB="0" distL="0" distR="0" wp14:anchorId="3F7331EA" wp14:editId="414EC3E9">
                   <wp:extent cx="2066763" cy="2160000"/>
                   <wp:effectExtent l="57150" t="19050" r="48260" b="88265"/>
                   <wp:docPr id="8" name="Picture 8"/>
@@ -969,12 +661,14 @@
               <w:rPr>
                 <w:noProof/>
                 <w:sz w:val="20"/>
+                <w:lang w:val="sv-SE"/>
               </w:rPr>
             </w:pPr>
             <w:r>
               <w:rPr>
                 <w:noProof/>
                 <w:sz w:val="20"/>
+                <w:lang w:val="sv-SE"/>
               </w:rPr>
               <w:t>Tombol edit kategori dari field</w:t>
             </w:r>
@@ -1010,289 +704,38 @@
             </w:tcBorders>
           </w:tcPr>
           <w:p>
-            <w:proofErr w:type="spellStart"/>
-            <w:r>
-              <w:t>Karena</w:t>
-            </w:r>
-            <w:proofErr w:type="spellEnd"/>
-            <w:r>
-              <w:t xml:space="preserve"> </w:t>
-            </w:r>
-            <w:proofErr w:type="spellStart"/>
-            <w:r>
-              <w:t>kita</w:t>
-            </w:r>
-            <w:proofErr w:type="spellEnd"/>
-            <w:r>
-              <w:t xml:space="preserve"> </w:t>
-            </w:r>
-            <w:proofErr w:type="spellStart"/>
-            <w:r>
-              <w:t>akan</w:t>
-            </w:r>
-            <w:proofErr w:type="spellEnd"/>
-            <w:r>
-              <w:t xml:space="preserve"> </w:t>
-            </w:r>
-            <w:proofErr w:type="spellStart"/>
-            <w:r>
-              <w:t>menambah</w:t>
-            </w:r>
-            <w:proofErr w:type="spellEnd"/>
-            <w:r>
-              <w:t xml:space="preserve"> data profile field, </w:t>
-            </w:r>
-            <w:proofErr w:type="spellStart"/>
-            <w:r>
-              <w:t>maka</w:t>
-            </w:r>
-            <w:proofErr w:type="spellEnd"/>
-            <w:r>
-              <w:t xml:space="preserve"> </w:t>
-            </w:r>
-            <w:proofErr w:type="spellStart"/>
-            <w:r>
-              <w:t>kita</w:t>
-            </w:r>
-            <w:proofErr w:type="spellEnd"/>
-            <w:r>
-              <w:t xml:space="preserve"> </w:t>
-            </w:r>
-            <w:proofErr w:type="spellStart"/>
-            <w:r>
-              <w:t>tekan</w:t>
-            </w:r>
-            <w:proofErr w:type="spellEnd"/>
-            <w:r>
-              <w:t xml:space="preserve"> </w:t>
-            </w:r>
-            <w:proofErr w:type="spellStart"/>
-            <w:r>
-              <w:t>saja</w:t>
-            </w:r>
-            <w:proofErr w:type="spellEnd"/>
-            <w:r>
-              <w:t xml:space="preserve"> </w:t>
-            </w:r>
-            <w:proofErr w:type="spellStart"/>
-            <w:r>
-              <w:t>tombol</w:t>
-            </w:r>
-            <w:proofErr w:type="spellEnd"/>
-            <w:r>
-              <w:t xml:space="preserve"> </w:t>
-            </w:r>
-            <w:proofErr w:type="spellStart"/>
-            <w:r>
-              <w:t>opsi</w:t>
-            </w:r>
-            <w:proofErr w:type="spellEnd"/>
-            <w:r>
-              <w:t xml:space="preserve"> yang </w:t>
-            </w:r>
-            <w:proofErr w:type="spellStart"/>
-            <w:r>
-              <w:t>terletak</w:t>
-            </w:r>
-            <w:proofErr w:type="spellEnd"/>
-            <w:r>
-              <w:t xml:space="preserve"> di </w:t>
-            </w:r>
-            <w:proofErr w:type="spellStart"/>
-            <w:r>
-              <w:t>sebelah</w:t>
-            </w:r>
-            <w:proofErr w:type="spellEnd"/>
-            <w:r>
-              <w:t xml:space="preserve"> </w:t>
-            </w:r>
-            <w:proofErr w:type="spellStart"/>
-            <w:r>
-              <w:t>kanan</w:t>
-            </w:r>
-            <w:proofErr w:type="spellEnd"/>
-            <w:r>
-              <w:t xml:space="preserve">. Akan </w:t>
-            </w:r>
-            <w:proofErr w:type="spellStart"/>
-            <w:r>
-              <w:t>muncul</w:t>
-            </w:r>
-            <w:proofErr w:type="spellEnd"/>
-            <w:r>
-              <w:t xml:space="preserve"> dropdown </w:t>
-            </w:r>
-            <w:proofErr w:type="spellStart"/>
-            <w:r>
-              <w:t>yangmana</w:t>
-            </w:r>
-            <w:proofErr w:type="spellEnd"/>
-            <w:r>
-              <w:t xml:space="preserve"> </w:t>
-            </w:r>
-            <w:proofErr w:type="spellStart"/>
-            <w:r>
-              <w:t>adalah</w:t>
-            </w:r>
-            <w:proofErr w:type="spellEnd"/>
-            <w:r>
-              <w:t xml:space="preserve"> </w:t>
-            </w:r>
-            <w:proofErr w:type="spellStart"/>
-            <w:r>
-              <w:t>jenis</w:t>
-            </w:r>
-            <w:proofErr w:type="spellEnd"/>
-            <w:r>
-              <w:t xml:space="preserve"> field yang </w:t>
-            </w:r>
-            <w:proofErr w:type="spellStart"/>
-            <w:r>
-              <w:t>akan</w:t>
-            </w:r>
-            <w:proofErr w:type="spellEnd"/>
-            <w:r>
-              <w:t xml:space="preserve"> </w:t>
-            </w:r>
-            <w:proofErr w:type="spellStart"/>
-            <w:r>
-              <w:t>kita</w:t>
-            </w:r>
-            <w:proofErr w:type="spellEnd"/>
-            <w:r>
-              <w:t xml:space="preserve"> </w:t>
-            </w:r>
-            <w:proofErr w:type="spellStart"/>
-            <w:r>
-              <w:t>buat</w:t>
-            </w:r>
-            <w:proofErr w:type="spellEnd"/>
-            <w:r>
-              <w:t xml:space="preserve">. </w:t>
-            </w:r>
-            <w:proofErr w:type="spellStart"/>
-            <w:r>
-              <w:t>Misal</w:t>
-            </w:r>
-            <w:proofErr w:type="spellEnd"/>
-            <w:r>
-              <w:t xml:space="preserve"> </w:t>
-            </w:r>
-            <w:proofErr w:type="spellStart"/>
-            <w:r>
-              <w:t>dalam</w:t>
-            </w:r>
-            <w:proofErr w:type="spellEnd"/>
-            <w:r>
-              <w:t xml:space="preserve"> </w:t>
-            </w:r>
-            <w:proofErr w:type="spellStart"/>
-            <w:r>
-              <w:t>hal</w:t>
-            </w:r>
-            <w:proofErr w:type="spellEnd"/>
-            <w:r>
-              <w:t xml:space="preserve"> </w:t>
-            </w:r>
-            <w:proofErr w:type="spellStart"/>
-            <w:r>
-              <w:t>ini</w:t>
-            </w:r>
-            <w:proofErr w:type="spellEnd"/>
-            <w:r>
-              <w:t xml:space="preserve"> </w:t>
-            </w:r>
-            <w:proofErr w:type="spellStart"/>
-            <w:r>
-              <w:t>kita</w:t>
-            </w:r>
-            <w:proofErr w:type="spellEnd"/>
-            <w:r>
-              <w:t xml:space="preserve"> </w:t>
-            </w:r>
-            <w:proofErr w:type="spellStart"/>
-            <w:r>
-              <w:t>buat</w:t>
-            </w:r>
-            <w:proofErr w:type="spellEnd"/>
-            <w:r>
-              <w:t xml:space="preserve"> </w:t>
-            </w:r>
-            <w:proofErr w:type="spellStart"/>
-            <w:r>
-              <w:t>Jabatan</w:t>
-            </w:r>
-            <w:proofErr w:type="spellEnd"/>
-            <w:r>
-              <w:t xml:space="preserve"> yang </w:t>
-            </w:r>
-            <w:proofErr w:type="spellStart"/>
-            <w:r>
-              <w:t>adalah</w:t>
-            </w:r>
-            <w:proofErr w:type="spellEnd"/>
-            <w:r>
-              <w:t xml:space="preserve"> text, </w:t>
-            </w:r>
-            <w:proofErr w:type="spellStart"/>
-            <w:r>
-              <w:t>maka</w:t>
-            </w:r>
-            <w:proofErr w:type="spellEnd"/>
-            <w:r>
-              <w:t xml:space="preserve"> </w:t>
-            </w:r>
-            <w:proofErr w:type="spellStart"/>
-            <w:r>
-              <w:t>pilih</w:t>
-            </w:r>
-            <w:proofErr w:type="spellEnd"/>
-            <w:r>
-              <w:t xml:space="preserve"> </w:t>
-            </w:r>
-            <w:proofErr w:type="spellStart"/>
-            <w:r>
-              <w:t>saja</w:t>
-            </w:r>
-            <w:proofErr w:type="spellEnd"/>
-            <w:r>
-              <w:t xml:space="preserve"> </w:t>
-            </w:r>
-            <w:proofErr w:type="spellStart"/>
-            <w:r>
-              <w:t>jenis</w:t>
-            </w:r>
-            <w:proofErr w:type="spellEnd"/>
-            <w:r>
-              <w:t xml:space="preserve"> </w:t>
-            </w:r>
-            <w:proofErr w:type="spellStart"/>
-            <w:r>
-              <w:t>inputnya</w:t>
-            </w:r>
-            <w:proofErr w:type="spellEnd"/>
-            <w:r>
-              <w:t xml:space="preserve"> </w:t>
-            </w:r>
-            <w:proofErr w:type="spellStart"/>
-            <w:r>
-              <w:t>yaitu</w:t>
-            </w:r>
-            <w:proofErr w:type="spellEnd"/>
-            <w:r>
-              <w:t xml:space="preserve"> </w:t>
+            <w:pPr>
+              <w:rPr>
+                <w:lang w:val="sv-SE"/>
+              </w:rPr>
+            </w:pPr>
+            <w:r>
+              <w:rPr>
+                <w:lang w:val="sv-SE"/>
+              </w:rPr>
+              <w:t xml:space="preserve">Karena kita akan menambah data profile field, maka kita tekan saja tombol opsi yang terletak di sebelah kanan. Akan muncul dropdown yangmana adalah jenis field yang akan kita buat. Misal dalam hal ini kita buat Jabatan yang adalah text, maka pilih saja jenis inputnya yaitu </w:t>
             </w:r>
             <w:r>
               <w:rPr>
                 <w:b/>
+                <w:lang w:val="sv-SE"/>
               </w:rPr>
               <w:t>Text Input</w:t>
             </w:r>
             <w:r>
+              <w:rPr>
+                <w:lang w:val="sv-SE"/>
+              </w:rPr>
               <w:t>.</w:t>
             </w:r>
           </w:p>
-          <w:p/>
+          <w:p>
+            <w:pPr>
+              <w:rPr>
+                <w:lang w:val="sv-SE"/>
+              </w:rPr>
+            </w:pPr>
+          </w:p>
         </w:tc>
         <w:tc>
           <w:tcPr>
@@ -1312,7 +755,7 @@
                 <w:noProof/>
               </w:rPr>
               <w:drawing>
-                <wp:inline distT="0" distB="0" distL="0" distR="0" wp14:anchorId="0150B797" wp14:editId="109FC645">
+                <wp:inline distT="0" distB="0" distL="0" distR="0" wp14:anchorId="05BE9CB0" wp14:editId="7C8DB3A5">
                   <wp:extent cx="1634917" cy="2160000"/>
                   <wp:effectExtent l="57150" t="19050" r="60960" b="88265"/>
                   <wp:docPr id="9" name="Picture 9"/>
@@ -1519,15 +962,7 @@
             </w:r>
             <w:proofErr w:type="spellEnd"/>
             <w:r>
-              <w:t xml:space="preserve">. </w:t>
-            </w:r>
-            <w:proofErr w:type="spellStart"/>
-            <w:r>
-              <w:t>Adapun</w:t>
-            </w:r>
-            <w:proofErr w:type="spellEnd"/>
-            <w:r>
-              <w:t xml:space="preserve"> </w:t>
+              <w:t xml:space="preserve">. Adapun </w:t>
             </w:r>
             <w:proofErr w:type="spellStart"/>
             <w:r>
@@ -1569,57 +1004,22 @@
                 <w:ilvl w:val="0"/>
                 <w:numId w:val="3"/>
               </w:numPr>
+              <w:rPr>
+                <w:lang w:val="sv-SE"/>
+              </w:rPr>
             </w:pPr>
-            <w:proofErr w:type="spellStart"/>
             <w:r>
               <w:rPr>
                 <w:b/>
+                <w:lang w:val="sv-SE"/>
               </w:rPr>
               <w:t>Shortname</w:t>
             </w:r>
-            <w:proofErr w:type="spellEnd"/>
-            <w:r>
-              <w:t xml:space="preserve">: </w:t>
-            </w:r>
-            <w:proofErr w:type="spellStart"/>
-            <w:r>
-              <w:t>Nama</w:t>
-            </w:r>
-            <w:proofErr w:type="spellEnd"/>
-            <w:r>
-              <w:t xml:space="preserve"> </w:t>
-            </w:r>
-            <w:proofErr w:type="spellStart"/>
-            <w:r>
-              <w:t>singkat</w:t>
-            </w:r>
-            <w:proofErr w:type="spellEnd"/>
-            <w:r>
-              <w:t xml:space="preserve"> </w:t>
-            </w:r>
-            <w:proofErr w:type="spellStart"/>
-            <w:r>
-              <w:t>dari</w:t>
-            </w:r>
-            <w:proofErr w:type="spellEnd"/>
-            <w:r>
-              <w:t xml:space="preserve"> field (</w:t>
-            </w:r>
-            <w:proofErr w:type="spellStart"/>
-            <w:r>
-              <w:t>misal</w:t>
-            </w:r>
-            <w:proofErr w:type="spellEnd"/>
-            <w:r>
-              <w:t xml:space="preserve">: </w:t>
-            </w:r>
-            <w:proofErr w:type="spellStart"/>
-            <w:r>
-              <w:t>Jabatan</w:t>
-            </w:r>
-            <w:proofErr w:type="spellEnd"/>
-            <w:r>
-              <w:t xml:space="preserve">) </w:t>
+            <w:r>
+              <w:rPr>
+                <w:lang w:val="sv-SE"/>
+              </w:rPr>
+              <w:t xml:space="preserve">: Nama singkat dari field (misal: Jabatan) </w:t>
             </w:r>
           </w:p>
           <w:p>
@@ -1629,55 +1029,22 @@
                 <w:ilvl w:val="0"/>
                 <w:numId w:val="3"/>
               </w:numPr>
+              <w:rPr>
+                <w:lang w:val="sv-SE"/>
+              </w:rPr>
             </w:pPr>
             <w:r>
               <w:rPr>
                 <w:b/>
+                <w:lang w:val="sv-SE"/>
               </w:rPr>
               <w:t>Name</w:t>
             </w:r>
             <w:r>
-              <w:t xml:space="preserve">: </w:t>
-            </w:r>
-            <w:proofErr w:type="spellStart"/>
-            <w:r>
-              <w:t>Nama</w:t>
-            </w:r>
-            <w:proofErr w:type="spellEnd"/>
-            <w:r>
-              <w:t xml:space="preserve"> </w:t>
-            </w:r>
-            <w:proofErr w:type="spellStart"/>
-            <w:r>
-              <w:t>lengkap</w:t>
-            </w:r>
-            <w:proofErr w:type="spellEnd"/>
-            <w:r>
-              <w:t xml:space="preserve"> </w:t>
-            </w:r>
-            <w:proofErr w:type="spellStart"/>
-            <w:r>
-              <w:t>dari</w:t>
-            </w:r>
-            <w:proofErr w:type="spellEnd"/>
-            <w:r>
-              <w:t xml:space="preserve"> field (</w:t>
-            </w:r>
-            <w:proofErr w:type="spellStart"/>
-            <w:r>
-              <w:t>misal</w:t>
-            </w:r>
-            <w:proofErr w:type="spellEnd"/>
-            <w:r>
-              <w:t xml:space="preserve">: </w:t>
-            </w:r>
-            <w:proofErr w:type="spellStart"/>
-            <w:r>
-              <w:t>Jabatan</w:t>
-            </w:r>
-            <w:proofErr w:type="spellEnd"/>
-            <w:r>
-              <w:t xml:space="preserve"> User)</w:t>
+              <w:rPr>
+                <w:lang w:val="sv-SE"/>
+              </w:rPr>
+              <w:t>: Nama lengkap dari field (misal: Jabatan User)</w:t>
             </w:r>
           </w:p>
           <w:p>
@@ -1687,73 +1054,22 @@
                 <w:ilvl w:val="0"/>
                 <w:numId w:val="3"/>
               </w:numPr>
+              <w:rPr>
+                <w:lang w:val="sv-SE"/>
+              </w:rPr>
             </w:pPr>
-            <w:proofErr w:type="spellStart"/>
             <w:r>
               <w:rPr>
                 <w:b/>
+                <w:lang w:val="sv-SE"/>
               </w:rPr>
               <w:t>Deskripsi</w:t>
             </w:r>
-            <w:proofErr w:type="spellEnd"/>
-            <w:r>
-              <w:t xml:space="preserve">: </w:t>
-            </w:r>
-            <w:proofErr w:type="spellStart"/>
-            <w:r>
-              <w:t>Penjelasan</w:t>
-            </w:r>
-            <w:proofErr w:type="spellEnd"/>
-            <w:r>
-              <w:t xml:space="preserve"> </w:t>
-            </w:r>
-            <w:proofErr w:type="spellStart"/>
-            <w:r>
-              <w:t>dari</w:t>
-            </w:r>
-            <w:proofErr w:type="spellEnd"/>
-            <w:r>
-              <w:t xml:space="preserve"> field (</w:t>
-            </w:r>
-            <w:proofErr w:type="spellStart"/>
-            <w:r>
-              <w:t>misal</w:t>
-            </w:r>
-            <w:proofErr w:type="spellEnd"/>
-            <w:r>
-              <w:t xml:space="preserve">: </w:t>
-            </w:r>
-            <w:proofErr w:type="spellStart"/>
-            <w:r>
-              <w:t>Jabatan</w:t>
-            </w:r>
-            <w:proofErr w:type="spellEnd"/>
-            <w:r>
-              <w:t xml:space="preserve"> yang </w:t>
-            </w:r>
-            <w:proofErr w:type="spellStart"/>
-            <w:r>
-              <w:t>dipegang</w:t>
-            </w:r>
-            <w:proofErr w:type="spellEnd"/>
-            <w:r>
-              <w:t xml:space="preserve"> </w:t>
-            </w:r>
-            <w:proofErr w:type="spellStart"/>
-            <w:r>
-              <w:t>oleh</w:t>
-            </w:r>
-            <w:proofErr w:type="spellEnd"/>
-            <w:r>
-              <w:t xml:space="preserve"> User </w:t>
-            </w:r>
-            <w:proofErr w:type="spellStart"/>
-            <w:r>
-              <w:t>dalam</w:t>
-            </w:r>
-            <w:proofErr w:type="spellEnd"/>
-            <w:r>
-              <w:t xml:space="preserve"> Perusahaan)</w:t>
+            <w:r>
+              <w:rPr>
+                <w:lang w:val="sv-SE"/>
+              </w:rPr>
+              <w:t>: Penjelasan dari field (misal: Jabatan yang dipegang oleh User dalam Perusahaan)</w:t>
             </w:r>
           </w:p>
           <w:p>
@@ -1860,7 +1176,7 @@
                 <w:noProof/>
               </w:rPr>
               <w:drawing>
-                <wp:inline distT="0" distB="0" distL="0" distR="0" wp14:anchorId="6A7B1E4E" wp14:editId="10468A8E">
+                <wp:inline distT="0" distB="0" distL="0" distR="0" wp14:anchorId="6331CB7B" wp14:editId="08582858">
                   <wp:extent cx="3110400" cy="2880000"/>
                   <wp:effectExtent l="57150" t="19050" r="52070" b="92075"/>
                   <wp:docPr id="11" name="Picture 11"/>
@@ -1962,93 +1278,28 @@
             </w:tcBorders>
           </w:tcPr>
           <w:p>
-            <w:proofErr w:type="spellStart"/>
-            <w:r>
-              <w:t>Apabila</w:t>
-            </w:r>
-            <w:proofErr w:type="spellEnd"/>
-            <w:r>
-              <w:t xml:space="preserve"> </w:t>
-            </w:r>
-            <w:proofErr w:type="spellStart"/>
-            <w:r>
-              <w:t>dirasa</w:t>
-            </w:r>
-            <w:proofErr w:type="spellEnd"/>
-            <w:r>
-              <w:t xml:space="preserve"> </w:t>
-            </w:r>
-            <w:proofErr w:type="spellStart"/>
-            <w:r>
-              <w:t>sudah</w:t>
-            </w:r>
-            <w:proofErr w:type="spellEnd"/>
-            <w:r>
-              <w:t xml:space="preserve"> </w:t>
-            </w:r>
-            <w:proofErr w:type="spellStart"/>
-            <w:r>
-              <w:t>cocok</w:t>
-            </w:r>
-            <w:proofErr w:type="spellEnd"/>
-            <w:r>
-              <w:t xml:space="preserve">, </w:t>
-            </w:r>
-            <w:proofErr w:type="spellStart"/>
-            <w:r>
-              <w:t>kita</w:t>
-            </w:r>
-            <w:proofErr w:type="spellEnd"/>
-            <w:r>
-              <w:t xml:space="preserve"> </w:t>
-            </w:r>
-            <w:proofErr w:type="spellStart"/>
-            <w:r>
-              <w:t>tambahkan</w:t>
-            </w:r>
-            <w:proofErr w:type="spellEnd"/>
-            <w:r>
-              <w:t xml:space="preserve"> </w:t>
-            </w:r>
-            <w:proofErr w:type="spellStart"/>
-            <w:r>
-              <w:t>fieldnya</w:t>
-            </w:r>
-            <w:proofErr w:type="spellEnd"/>
-            <w:r>
-              <w:t xml:space="preserve"> </w:t>
-            </w:r>
-            <w:proofErr w:type="spellStart"/>
-            <w:r>
-              <w:t>dengan</w:t>
-            </w:r>
-            <w:proofErr w:type="spellEnd"/>
-            <w:r>
-              <w:t xml:space="preserve"> </w:t>
-            </w:r>
-            <w:proofErr w:type="spellStart"/>
-            <w:r>
-              <w:t>menekan</w:t>
-            </w:r>
-            <w:proofErr w:type="spellEnd"/>
-            <w:r>
-              <w:t xml:space="preserve"> </w:t>
-            </w:r>
-            <w:proofErr w:type="spellStart"/>
-            <w:r>
-              <w:t>tombol</w:t>
-            </w:r>
-            <w:proofErr w:type="spellEnd"/>
-            <w:r>
-              <w:t xml:space="preserve"> </w:t>
+            <w:pPr>
+              <w:rPr>
+                <w:lang w:val="sv-SE"/>
+              </w:rPr>
+            </w:pPr>
+            <w:r>
+              <w:rPr>
+                <w:lang w:val="sv-SE"/>
+              </w:rPr>
+              <w:t xml:space="preserve">Apabila dirasa sudah cocok, kita tambahkan fieldnya dengan menekan tombol </w:t>
             </w:r>
             <w:r>
               <w:rPr>
                 <w:b/>
+                <w:lang w:val="sv-SE"/>
               </w:rPr>
               <w:t>Save Changes</w:t>
             </w:r>
             <w:r>
+              <w:rPr>
+                <w:lang w:val="sv-SE"/>
+              </w:rPr>
               <w:t>.</w:t>
             </w:r>
           </w:p>
@@ -2074,7 +1325,7 @@
                 <w:noProof/>
               </w:rPr>
               <w:drawing>
-                <wp:inline distT="0" distB="0" distL="0" distR="0" wp14:anchorId="30001A84" wp14:editId="0F0602C9">
+                <wp:inline distT="0" distB="0" distL="0" distR="0" wp14:anchorId="391078B5" wp14:editId="47F38F32">
                   <wp:extent cx="3190875" cy="2028825"/>
                   <wp:effectExtent l="57150" t="19050" r="66675" b="104775"/>
                   <wp:docPr id="13" name="Picture 13"/>
@@ -2215,11 +1466,19 @@
             </w:r>
             <w:proofErr w:type="spellEnd"/>
             <w:r>
+              <w:t xml:space="preserve"> dan </w:t>
+            </w:r>
+            <w:proofErr w:type="spellStart"/>
+            <w:r>
+              <w:t>bisa</w:t>
+            </w:r>
+            <w:proofErr w:type="spellEnd"/>
+            <w:r>
               <w:t xml:space="preserve"> </w:t>
             </w:r>
             <w:proofErr w:type="spellStart"/>
             <w:r>
-              <w:t>dan</w:t>
+              <w:t>kita</w:t>
             </w:r>
             <w:proofErr w:type="spellEnd"/>
             <w:r>
@@ -2227,35 +1486,11 @@
             </w:r>
             <w:proofErr w:type="spellStart"/>
             <w:r>
-              <w:t>bisa</w:t>
-            </w:r>
-            <w:proofErr w:type="spellEnd"/>
-            <w:r>
-              <w:t xml:space="preserve"> </w:t>
-            </w:r>
-            <w:proofErr w:type="spellStart"/>
-            <w:r>
-              <w:t>kita</w:t>
-            </w:r>
-            <w:proofErr w:type="spellEnd"/>
-            <w:r>
-              <w:t xml:space="preserve"> </w:t>
-            </w:r>
-            <w:proofErr w:type="spellStart"/>
-            <w:r>
               <w:t>tambahkan</w:t>
             </w:r>
             <w:proofErr w:type="spellEnd"/>
             <w:r>
-              <w:t xml:space="preserve"> </w:t>
-            </w:r>
-            <w:proofErr w:type="spellStart"/>
-            <w:r>
-              <w:t>dan</w:t>
-            </w:r>
-            <w:proofErr w:type="spellEnd"/>
-            <w:r>
-              <w:t xml:space="preserve"> edit.</w:t>
+              <w:t xml:space="preserve"> dan edit.</w:t>
             </w:r>
           </w:p>
         </w:tc>
@@ -2280,7 +1515,7 @@
                 <w:noProof/>
               </w:rPr>
               <w:drawing>
-                <wp:inline distT="0" distB="0" distL="0" distR="0" wp14:anchorId="3CC458D4" wp14:editId="53908625">
+                <wp:inline distT="0" distB="0" distL="0" distR="0" wp14:anchorId="65C94A07" wp14:editId="7629D8B7">
                   <wp:extent cx="3291840" cy="1554480"/>
                   <wp:effectExtent l="57150" t="19050" r="60960" b="102870"/>
                   <wp:docPr id="16" name="Picture 16"/>
@@ -2374,8 +1609,6 @@
       <w:pPr>
         <w:pStyle w:val="Heading1"/>
       </w:pPr>
-      <w:bookmarkStart w:id="0" w:name="_GoBack"/>
-      <w:bookmarkEnd w:id="0"/>
       <w:r>
         <w:lastRenderedPageBreak/>
         <w:t>To-Do</w:t>
@@ -2384,71 +1617,15 @@
     <w:p>
       <w:pPr>
         <w:spacing w:after="120"/>
-        <w:contextualSpacing/>
-      </w:pPr>
-      <w:proofErr w:type="spellStart"/>
+        <w:rPr>
+          <w:lang w:val="sv-SE"/>
+        </w:rPr>
+      </w:pPr>
       <w:r>
-        <w:t>Adapun</w:t>
-      </w:r>
-      <w:proofErr w:type="spellEnd"/>
-      <w:r>
-        <w:t xml:space="preserve"> yang </w:t>
-      </w:r>
-      <w:proofErr w:type="spellStart"/>
-      <w:r>
-        <w:t>harus</w:t>
-      </w:r>
-      <w:proofErr w:type="spellEnd"/>
-      <w:r>
-        <w:t xml:space="preserve"> </w:t>
-      </w:r>
-      <w:proofErr w:type="spellStart"/>
-      <w:r>
-        <w:t>dilakukan</w:t>
-      </w:r>
-      <w:proofErr w:type="spellEnd"/>
-      <w:r>
-        <w:t xml:space="preserve"> agar </w:t>
-      </w:r>
-      <w:proofErr w:type="spellStart"/>
-      <w:r>
-        <w:t>sistem</w:t>
-      </w:r>
-      <w:proofErr w:type="spellEnd"/>
-      <w:r>
-        <w:t xml:space="preserve"> </w:t>
-      </w:r>
-      <w:proofErr w:type="spellStart"/>
-      <w:r>
-        <w:t>berjalan</w:t>
-      </w:r>
-      <w:proofErr w:type="spellEnd"/>
-      <w:r>
-        <w:t xml:space="preserve"> </w:t>
-      </w:r>
-      <w:proofErr w:type="spellStart"/>
-      <w:r>
-        <w:t>sesuai</w:t>
-      </w:r>
-      <w:proofErr w:type="spellEnd"/>
-      <w:r>
-        <w:t xml:space="preserve"> yang </w:t>
-      </w:r>
-      <w:proofErr w:type="spellStart"/>
-      <w:r>
-        <w:t>diharapkan</w:t>
-      </w:r>
-      <w:proofErr w:type="spellEnd"/>
-      <w:r>
-        <w:t xml:space="preserve"> </w:t>
-      </w:r>
-      <w:proofErr w:type="spellStart"/>
-      <w:r>
-        <w:t>adalah</w:t>
-      </w:r>
-      <w:proofErr w:type="spellEnd"/>
-      <w:r>
-        <w:t>:</w:t>
+        <w:rPr>
+          <w:lang w:val="sv-SE"/>
+        </w:rPr>
+        <w:t>Adapun yang harus dilakukan agar sistem berjalan sesuai yang diharapkan adalah:</w:t>
       </w:r>
     </w:p>
     <w:p>
@@ -2458,30 +1635,29 @@
           <w:ilvl w:val="0"/>
           <w:numId w:val="4"/>
         </w:numPr>
-      </w:pPr>
-      <w:proofErr w:type="spellStart"/>
+        <w:ind w:left="714" w:hanging="357"/>
+        <w:contextualSpacing w:val="0"/>
+        <w:rPr>
+          <w:lang w:val="sv-SE"/>
+        </w:rPr>
+      </w:pPr>
       <w:r>
-        <w:t>Menambahkan</w:t>
-      </w:r>
-      <w:proofErr w:type="spellEnd"/>
-      <w:r>
-        <w:t xml:space="preserve"> user field </w:t>
+        <w:rPr>
+          <w:lang w:val="sv-SE"/>
+        </w:rPr>
+        <w:t xml:space="preserve">Menambahkan user field </w:t>
       </w:r>
       <w:r>
         <w:rPr>
           <w:b/>
+          <w:lang w:val="sv-SE"/>
         </w:rPr>
-        <w:t xml:space="preserve">Unit </w:t>
+        <w:t>Unit Kerja</w:t>
       </w:r>
-      <w:proofErr w:type="spellStart"/>
       <w:r>
         <w:rPr>
-          <w:b/>
+          <w:lang w:val="sv-SE"/>
         </w:rPr>
-        <w:t>Kerja</w:t>
-      </w:r>
-      <w:proofErr w:type="spellEnd"/>
-      <w:r>
         <w:t>.</w:t>
       </w:r>
     </w:p>
@@ -2492,6 +1668,8 @@
           <w:ilvl w:val="0"/>
           <w:numId w:val="4"/>
         </w:numPr>
+        <w:ind w:left="714" w:hanging="357"/>
+        <w:contextualSpacing w:val="0"/>
       </w:pPr>
       <w:proofErr w:type="spellStart"/>
       <w:r>
@@ -2524,8 +1702,8 @@
 </file>
 
 <file path=word/numbering.xml><?xml version="1.0" encoding="utf-8"?>
-<w:numbering xmlns:wpc="http://schemas.microsoft.com/office/word/2010/wordprocessingCanvas" xmlns:mc="http://schemas.openxmlformats.org/markup-compatibility/2006" xmlns:o="urn:schemas-microsoft-com:office:office" xmlns:r="http://schemas.openxmlformats.org/officeDocument/2006/relationships" xmlns:m="http://schemas.openxmlformats.org/officeDocument/2006/math" xmlns:v="urn:schemas-microsoft-com:vml" xmlns:wp14="http://schemas.microsoft.com/office/word/2010/wordprocessingDrawing" xmlns:wp="http://schemas.openxmlformats.org/drawingml/2006/wordprocessingDrawing" xmlns:w10="urn:schemas-microsoft-com:office:word" xmlns:w="http://schemas.openxmlformats.org/wordprocessingml/2006/main" xmlns:w14="http://schemas.microsoft.com/office/word/2010/wordml" xmlns:w15="http://schemas.microsoft.com/office/word/2012/wordml" xmlns:wpg="http://schemas.microsoft.com/office/word/2010/wordprocessingGroup" xmlns:wpi="http://schemas.microsoft.com/office/word/2010/wordprocessingInk" xmlns:wne="http://schemas.microsoft.com/office/word/2006/wordml" xmlns:wps="http://schemas.microsoft.com/office/word/2010/wordprocessingShape" mc:Ignorable="w14 w15 wp14">
-  <w:abstractNum w:abstractNumId="0">
+<w:numbering xmlns:wpc="http://schemas.microsoft.com/office/word/2010/wordprocessingCanvas" xmlns:cx="http://schemas.microsoft.com/office/drawing/2014/chartex" xmlns:cx1="http://schemas.microsoft.com/office/drawing/2015/9/8/chartex" xmlns:cx2="http://schemas.microsoft.com/office/drawing/2015/10/21/chartex" xmlns:cx3="http://schemas.microsoft.com/office/drawing/2016/5/9/chartex" xmlns:cx4="http://schemas.microsoft.com/office/drawing/2016/5/10/chartex" xmlns:cx5="http://schemas.microsoft.com/office/drawing/2016/5/11/chartex" xmlns:cx6="http://schemas.microsoft.com/office/drawing/2016/5/12/chartex" xmlns:cx7="http://schemas.microsoft.com/office/drawing/2016/5/13/chartex" xmlns:cx8="http://schemas.microsoft.com/office/drawing/2016/5/14/chartex" xmlns:mc="http://schemas.openxmlformats.org/markup-compatibility/2006" xmlns:aink="http://schemas.microsoft.com/office/drawing/2016/ink" xmlns:am3d="http://schemas.microsoft.com/office/drawing/2017/model3d" xmlns:o="urn:schemas-microsoft-com:office:office" xmlns:oel="http://schemas.microsoft.com/office/2019/extlst" xmlns:r="http://schemas.openxmlformats.org/officeDocument/2006/relationships" xmlns:m="http://schemas.openxmlformats.org/officeDocument/2006/math" xmlns:v="urn:schemas-microsoft-com:vml" xmlns:wp14="http://schemas.microsoft.com/office/word/2010/wordprocessingDrawing" xmlns:wp="http://schemas.openxmlformats.org/drawingml/2006/wordprocessingDrawing" xmlns:w10="urn:schemas-microsoft-com:office:word" xmlns:w="http://schemas.openxmlformats.org/wordprocessingml/2006/main" xmlns:w14="http://schemas.microsoft.com/office/word/2010/wordml" xmlns:w15="http://schemas.microsoft.com/office/word/2012/wordml" xmlns:w16cex="http://schemas.microsoft.com/office/word/2018/wordml/cex" xmlns:w16cid="http://schemas.microsoft.com/office/word/2016/wordml/cid" xmlns:w16="http://schemas.microsoft.com/office/word/2018/wordml" xmlns:w16du="http://schemas.microsoft.com/office/word/2023/wordml/word16du" xmlns:w16sdtdh="http://schemas.microsoft.com/office/word/2020/wordml/sdtdatahash" xmlns:w16se="http://schemas.microsoft.com/office/word/2015/wordml/symex" xmlns:wpg="http://schemas.microsoft.com/office/word/2010/wordprocessingGroup" xmlns:wpi="http://schemas.microsoft.com/office/word/2010/wordprocessingInk" xmlns:wne="http://schemas.microsoft.com/office/word/2006/wordml" xmlns:wps="http://schemas.microsoft.com/office/word/2010/wordprocessingShape" mc:Ignorable="w14 w15 w16se w16cid w16 w16cex w16sdtdh w16du wp14">
+  <w:abstractNum w:abstractNumId="0" w15:restartNumberingAfterBreak="0">
     <w:nsid w:val="391A5DCD"/>
     <w:multiLevelType w:val="hybridMultilevel"/>
     <w:tmpl w:val="5C3E1A5E"/>
@@ -2614,7 +1792,7 @@
       </w:pPr>
     </w:lvl>
   </w:abstractNum>
-  <w:abstractNum w:abstractNumId="1">
+  <w:abstractNum w:abstractNumId="1" w15:restartNumberingAfterBreak="0">
     <w:nsid w:val="568574DF"/>
     <w:multiLevelType w:val="hybridMultilevel"/>
     <w:tmpl w:val="DD14C4AC"/>
@@ -2703,7 +1881,7 @@
       </w:pPr>
     </w:lvl>
   </w:abstractNum>
-  <w:abstractNum w:abstractNumId="2">
+  <w:abstractNum w:abstractNumId="2" w15:restartNumberingAfterBreak="0">
     <w:nsid w:val="5CF60D9D"/>
     <w:multiLevelType w:val="hybridMultilevel"/>
     <w:tmpl w:val="029EE7A0"/>
@@ -2789,7 +1967,7 @@
       </w:pPr>
     </w:lvl>
   </w:abstractNum>
-  <w:abstractNum w:abstractNumId="3">
+  <w:abstractNum w:abstractNumId="3" w15:restartNumberingAfterBreak="0">
     <w:nsid w:val="6C1777A9"/>
     <w:multiLevelType w:val="hybridMultilevel"/>
     <w:tmpl w:val="DE9C8662"/>
@@ -2902,23 +2080,23 @@
       </w:rPr>
     </w:lvl>
   </w:abstractNum>
-  <w:num w:numId="1">
+  <w:num w:numId="1" w16cid:durableId="791943436">
     <w:abstractNumId w:val="1"/>
   </w:num>
-  <w:num w:numId="2">
+  <w:num w:numId="2" w16cid:durableId="542326470">
     <w:abstractNumId w:val="0"/>
   </w:num>
-  <w:num w:numId="3">
+  <w:num w:numId="3" w16cid:durableId="156380730">
     <w:abstractNumId w:val="3"/>
   </w:num>
-  <w:num w:numId="4">
+  <w:num w:numId="4" w16cid:durableId="344016167">
     <w:abstractNumId w:val="2"/>
   </w:num>
 </w:numbering>
 </file>
 
 <file path=word/styles.xml><?xml version="1.0" encoding="utf-8"?>
-<w:styles xmlns:mc="http://schemas.openxmlformats.org/markup-compatibility/2006" xmlns:r="http://schemas.openxmlformats.org/officeDocument/2006/relationships" xmlns:w="http://schemas.openxmlformats.org/wordprocessingml/2006/main" xmlns:w14="http://schemas.microsoft.com/office/word/2010/wordml" xmlns:w15="http://schemas.microsoft.com/office/word/2012/wordml" mc:Ignorable="w14 w15">
+<w:styles xmlns:mc="http://schemas.openxmlformats.org/markup-compatibility/2006" xmlns:r="http://schemas.openxmlformats.org/officeDocument/2006/relationships" xmlns:w="http://schemas.openxmlformats.org/wordprocessingml/2006/main" xmlns:w14="http://schemas.microsoft.com/office/word/2010/wordml" xmlns:w15="http://schemas.microsoft.com/office/word/2012/wordml" xmlns:w16cex="http://schemas.microsoft.com/office/word/2018/wordml/cex" xmlns:w16cid="http://schemas.microsoft.com/office/word/2016/wordml/cid" xmlns:w16="http://schemas.microsoft.com/office/word/2018/wordml" xmlns:w16du="http://schemas.microsoft.com/office/word/2023/wordml/word16du" xmlns:w16sdtdh="http://schemas.microsoft.com/office/word/2020/wordml/sdtdatahash" xmlns:w16se="http://schemas.microsoft.com/office/word/2015/wordml/symex" mc:Ignorable="w14 w15 w16se w16cid w16 w16cex w16sdtdh w16du">
   <w:docDefaults>
     <w:rPrDefault>
       <w:rPr>
@@ -2934,7 +2112,7 @@
       </w:pPr>
     </w:pPrDefault>
   </w:docDefaults>
-  <w:latentStyles w:defLockedState="0" w:defUIPriority="99" w:defSemiHidden="0" w:defUnhideWhenUsed="0" w:defQFormat="0" w:count="371">
+  <w:latentStyles w:defLockedState="0" w:defUIPriority="99" w:defSemiHidden="0" w:defUnhideWhenUsed="0" w:defQFormat="0" w:count="376">
     <w:lsdException w:name="Normal" w:uiPriority="0" w:qFormat="1"/>
     <w:lsdException w:name="heading 1" w:uiPriority="9" w:qFormat="1"/>
     <w:lsdException w:name="heading 2" w:semiHidden="1" w:uiPriority="9" w:unhideWhenUsed="1" w:qFormat="1"/>
@@ -3306,6 +2484,11 @@
     <w:lsdException w:name="List Table 5 Dark Accent 6" w:uiPriority="50"/>
     <w:lsdException w:name="List Table 6 Colorful Accent 6" w:uiPriority="51"/>
     <w:lsdException w:name="List Table 7 Colorful Accent 6" w:uiPriority="52"/>
+    <w:lsdException w:name="Mention" w:semiHidden="1" w:unhideWhenUsed="1"/>
+    <w:lsdException w:name="Smart Hyperlink" w:semiHidden="1" w:unhideWhenUsed="1"/>
+    <w:lsdException w:name="Hashtag" w:semiHidden="1" w:unhideWhenUsed="1"/>
+    <w:lsdException w:name="Unresolved Mention" w:semiHidden="1" w:unhideWhenUsed="1"/>
+    <w:lsdException w:name="Smart Link" w:semiHidden="1" w:unhideWhenUsed="1"/>
   </w:latentStyles>
   <w:style w:type="paragraph" w:default="1" w:styleId="Normal">
     <w:name w:val="Normal"/>
@@ -3398,7 +2581,6 @@
       <w:spacing w:after="0" w:line="240" w:lineRule="auto"/>
     </w:pPr>
     <w:tblPr>
-      <w:tblInd w:w="0" w:type="dxa"/>
       <w:tblBorders>
         <w:top w:val="single" w:sz="4" w:space="0" w:color="auto"/>
         <w:left w:val="single" w:sz="4" w:space="0" w:color="auto"/>
@@ -3407,12 +2589,6 @@
         <w:insideH w:val="single" w:sz="4" w:space="0" w:color="auto"/>
         <w:insideV w:val="single" w:sz="4" w:space="0" w:color="auto"/>
       </w:tblBorders>
-      <w:tblCellMar>
-        <w:top w:w="0" w:type="dxa"/>
-        <w:left w:w="108" w:type="dxa"/>
-        <w:bottom w:w="0" w:type="dxa"/>
-        <w:right w:w="108" w:type="dxa"/>
-      </w:tblCellMar>
     </w:tblPr>
   </w:style>
   <w:style w:type="paragraph" w:styleId="BalloonText">

</xml_diff>